<commit_message>
added file reference object based on current diagram
</commit_message>
<xml_diff>
--- a/Validations/ProjectFV/FilesList.docx
+++ b/Validations/ProjectFV/FilesList.docx
@@ -25,13 +25,15 @@
       <w:pPr>
         <w:rPr>
           <w:rFonts w:asciiTheme="majorHAnsi" w:hAnsiTheme="majorHAnsi"/>
-          <w:sz w:val="20"/>
-          <w:szCs w:val="20"/>
-        </w:rPr>
-      </w:pPr>
-      <w:r>
-        <w:rPr>
-          <w:rFonts w:asciiTheme="majorHAnsi" w:hAnsiTheme="majorHAnsi"/>
+          <w:strike/>
+          <w:sz w:val="20"/>
+          <w:szCs w:val="20"/>
+        </w:rPr>
+      </w:pPr>
+      <w:r>
+        <w:rPr>
+          <w:rFonts w:asciiTheme="majorHAnsi" w:hAnsiTheme="majorHAnsi"/>
+          <w:strike/>
           <w:sz w:val="20"/>
           <w:szCs w:val="20"/>
         </w:rPr>
@@ -42,13 +44,15 @@
       <w:pPr>
         <w:rPr>
           <w:rFonts w:asciiTheme="majorHAnsi" w:hAnsiTheme="majorHAnsi"/>
-          <w:sz w:val="20"/>
-          <w:szCs w:val="20"/>
-        </w:rPr>
-      </w:pPr>
-      <w:r>
-        <w:rPr>
-          <w:rFonts w:asciiTheme="majorHAnsi" w:hAnsiTheme="majorHAnsi"/>
+          <w:strike/>
+          <w:sz w:val="20"/>
+          <w:szCs w:val="20"/>
+        </w:rPr>
+      </w:pPr>
+      <w:r>
+        <w:rPr>
+          <w:rFonts w:asciiTheme="majorHAnsi" w:hAnsiTheme="majorHAnsi"/>
+          <w:strike/>
           <w:sz w:val="20"/>
           <w:szCs w:val="20"/>
         </w:rPr>
@@ -71,6 +75,8 @@
         </w:rPr>
         <w:t>-rw-r--r--@  1 dannyt  staff   480 20 May 12:27 Document.swift</w:t>
       </w:r>
+      <w:bookmarkStart w:id="0" w:name="_GoBack"/>
+      <w:bookmarkEnd w:id="0"/>
     </w:p>
     <w:p>
       <w:pPr>
@@ -2633,8 +2639,6 @@
           <w:szCs w:val="20"/>
         </w:rPr>
       </w:pPr>
-      <w:bookmarkStart w:id="0" w:name="_GoBack"/>
-      <w:bookmarkEnd w:id="0"/>
       <w:r>
         <w:rPr>
           <w:rFonts w:asciiTheme="majorHAnsi" w:hAnsiTheme="majorHAnsi"/>

</xml_diff>

<commit_message>
- updated diagram with link to files for Document diagram - added entries for mapping into MSWord document
</commit_message>
<xml_diff>
--- a/Validations/ProjectFV/FilesList.docx
+++ b/Validations/ProjectFV/FilesList.docx
@@ -2,297 +2,1165 @@
 <file path=word/document.xml><?xml version="1.0" encoding="utf-8"?>
 <w:document xmlns:wpc="http://schemas.microsoft.com/office/word/2010/wordprocessingCanvas" xmlns:mo="http://schemas.microsoft.com/office/mac/office/2008/main" xmlns:mc="http://schemas.openxmlformats.org/markup-compatibility/2006" xmlns:mv="urn:schemas-microsoft-com:mac:vml" xmlns:o="urn:schemas-microsoft-com:office:office" xmlns:r="http://schemas.openxmlformats.org/officeDocument/2006/relationships" xmlns:m="http://schemas.openxmlformats.org/officeDocument/2006/math" xmlns:v="urn:schemas-microsoft-com:vml" xmlns:wp14="http://schemas.microsoft.com/office/word/2010/wordprocessingDrawing" xmlns:wp="http://schemas.openxmlformats.org/drawingml/2006/wordprocessingDrawing" xmlns:w10="urn:schemas-microsoft-com:office:word" xmlns:w="http://schemas.openxmlformats.org/wordprocessingml/2006/main" xmlns:w14="http://schemas.microsoft.com/office/word/2010/wordml" xmlns:wpg="http://schemas.microsoft.com/office/word/2010/wordprocessingGroup" xmlns:wpi="http://schemas.microsoft.com/office/word/2010/wordprocessingInk" xmlns:wne="http://schemas.microsoft.com/office/word/2006/wordml" xmlns:wps="http://schemas.microsoft.com/office/word/2010/wordprocessingShape" mc:Ignorable="w14 wp14">
   <w:body>
-    <w:p>
-      <w:pPr>
-        <w:rPr>
-          <w:rFonts w:asciiTheme="majorHAnsi" w:hAnsiTheme="majorHAnsi"/>
-          <w:b/>
-          <w:sz w:val="20"/>
-          <w:szCs w:val="20"/>
-        </w:rPr>
-      </w:pPr>
-      <w:r>
-        <w:rPr>
-          <w:rFonts w:asciiTheme="majorHAnsi" w:hAnsiTheme="majorHAnsi"/>
-          <w:b/>
-          <w:sz w:val="20"/>
-          <w:szCs w:val="20"/>
-        </w:rPr>
-        <w:t>./ProjectFV/DiagramElements:</w:t>
-      </w:r>
-    </w:p>
-    <w:p>
-      <w:pPr>
-        <w:rPr>
-          <w:rFonts w:asciiTheme="majorHAnsi" w:hAnsiTheme="majorHAnsi"/>
-          <w:sz w:val="20"/>
-          <w:szCs w:val="20"/>
-        </w:rPr>
-      </w:pPr>
-      <w:r>
-        <w:rPr>
-          <w:rFonts w:asciiTheme="majorHAnsi" w:hAnsiTheme="majorHAnsi"/>
-          <w:sz w:val="20"/>
-          <w:szCs w:val="20"/>
-        </w:rPr>
-        <w:t>-rw-r--r--@  1 dannyt  staff  1924  4 Jul 16:29 Diagram.swift</w:t>
-      </w:r>
-    </w:p>
-    <w:p>
-      <w:pPr>
-        <w:rPr>
-          <w:rFonts w:asciiTheme="majorHAnsi" w:hAnsiTheme="majorHAnsi"/>
-          <w:sz w:val="20"/>
-          <w:szCs w:val="20"/>
-        </w:rPr>
-      </w:pPr>
-      <w:r>
-        <w:rPr>
-          <w:rFonts w:asciiTheme="majorHAnsi" w:hAnsiTheme="majorHAnsi"/>
-          <w:sz w:val="20"/>
-          <w:szCs w:val="20"/>
-        </w:rPr>
-        <w:t>-rw-r--r--   1 dannyt  staff   716 14 Aug 23:29 Diagrams.swift</w:t>
-      </w:r>
-    </w:p>
-    <w:p>
-      <w:pPr>
-        <w:rPr>
-          <w:rFonts w:asciiTheme="majorHAnsi" w:hAnsiTheme="majorHAnsi"/>
-          <w:sz w:val="20"/>
-          <w:szCs w:val="20"/>
-        </w:rPr>
-      </w:pPr>
-      <w:r>
-        <w:rPr>
-          <w:rFonts w:asciiTheme="majorHAnsi" w:hAnsiTheme="majorHAnsi"/>
-          <w:sz w:val="20"/>
-          <w:szCs w:val="20"/>
-        </w:rPr>
-        <w:t>-rw-r--r--   1 dannyt  staff   986 14 Aug 23:35 Document.swift</w:t>
-      </w:r>
-    </w:p>
-    <w:p>
-      <w:pPr>
-        <w:rPr>
-          <w:rFonts w:asciiTheme="majorHAnsi" w:hAnsiTheme="majorHAnsi"/>
-          <w:sz w:val="20"/>
-          <w:szCs w:val="20"/>
-        </w:rPr>
-      </w:pPr>
-      <w:r>
-        <w:rPr>
-          <w:rFonts w:asciiTheme="majorHAnsi" w:hAnsiTheme="majorHAnsi"/>
-          <w:sz w:val="20"/>
-          <w:szCs w:val="20"/>
-        </w:rPr>
-        <w:t>-rw-r--r--@  1 dannyt  staff   279  4 Jul 16:37 Element.swift</w:t>
-      </w:r>
-    </w:p>
-    <w:p>
-      <w:pPr>
-        <w:rPr>
-          <w:rFonts w:asciiTheme="majorHAnsi" w:hAnsiTheme="majorHAnsi"/>
-          <w:sz w:val="20"/>
-          <w:szCs w:val="20"/>
-        </w:rPr>
-      </w:pPr>
-      <w:r>
-        <w:rPr>
-          <w:rFonts w:asciiTheme="majorHAnsi" w:hAnsiTheme="majorHAnsi"/>
-          <w:sz w:val="20"/>
-          <w:szCs w:val="20"/>
-        </w:rPr>
-        <w:t>-rw-r--r--@  1 dannyt  staff   581  7 Sep 20:03 FileReference.swift</w:t>
-      </w:r>
-    </w:p>
-    <w:p>
-      <w:pPr>
-        <w:rPr>
-          <w:rFonts w:asciiTheme="majorHAnsi" w:hAnsiTheme="majorHAnsi"/>
-          <w:sz w:val="20"/>
-          <w:szCs w:val="20"/>
-        </w:rPr>
-      </w:pPr>
-      <w:r>
-        <w:rPr>
-          <w:rFonts w:asciiTheme="majorHAnsi" w:hAnsiTheme="majorHAnsi"/>
-          <w:sz w:val="20"/>
-          <w:szCs w:val="20"/>
-        </w:rPr>
-        <w:t>-rw-r--r--@  1 dannyt  staff   458  7 Sep 20:02 FileReferences.swift</w:t>
-      </w:r>
-    </w:p>
-    <w:p>
-      <w:pPr>
-        <w:rPr>
-          <w:rFonts w:asciiTheme="majorHAnsi" w:hAnsiTheme="majorHAnsi"/>
-          <w:sz w:val="20"/>
-          <w:szCs w:val="20"/>
-        </w:rPr>
-      </w:pPr>
-      <w:r>
-        <w:rPr>
-          <w:rFonts w:asciiTheme="majorHAnsi" w:hAnsiTheme="majorHAnsi"/>
-          <w:sz w:val="20"/>
-          <w:szCs w:val="20"/>
-        </w:rPr>
-        <w:t>-rw-r--r--@  1 dannyt  staff   681  7 Jun 16:12 LayerSelection.swift</w:t>
-      </w:r>
-    </w:p>
-    <w:p>
-      <w:pPr>
-        <w:rPr>
-          <w:rFonts w:asciiTheme="majorHAnsi" w:hAnsiTheme="majorHAnsi"/>
-          <w:sz w:val="20"/>
-          <w:szCs w:val="20"/>
-        </w:rPr>
-      </w:pPr>
-      <w:r>
-        <w:rPr>
-          <w:rFonts w:asciiTheme="majorHAnsi" w:hAnsiTheme="majorHAnsi"/>
-          <w:sz w:val="20"/>
-          <w:szCs w:val="20"/>
-        </w:rPr>
-        <w:t>-rw-r--r--   1 dannyt  staff  1424 26 Aug 22:54 Link.swift</w:t>
-      </w:r>
-    </w:p>
-    <w:p>
-      <w:pPr>
-        <w:rPr>
-          <w:rFonts w:asciiTheme="majorHAnsi" w:hAnsiTheme="majorHAnsi"/>
-          <w:sz w:val="20"/>
-          <w:szCs w:val="20"/>
-        </w:rPr>
-      </w:pPr>
-      <w:r>
-        <w:rPr>
-          <w:rFonts w:asciiTheme="majorHAnsi" w:hAnsiTheme="majorHAnsi"/>
-          <w:sz w:val="20"/>
-          <w:szCs w:val="20"/>
-        </w:rPr>
-        <w:t>-rw-r--r--   1 dannyt  staff   803 26 Aug 22:24 LinkEndPoint.swift</w:t>
-      </w:r>
-    </w:p>
-    <w:p>
-      <w:pPr>
-        <w:rPr>
-          <w:rFonts w:asciiTheme="majorHAnsi" w:hAnsiTheme="majorHAnsi"/>
-          <w:sz w:val="20"/>
-          <w:szCs w:val="20"/>
-        </w:rPr>
-      </w:pPr>
-      <w:r>
-        <w:rPr>
-          <w:rFonts w:asciiTheme="majorHAnsi" w:hAnsiTheme="majorHAnsi"/>
-          <w:sz w:val="20"/>
-          <w:szCs w:val="20"/>
-        </w:rPr>
-        <w:t>-rw-r--r--@  1 dannyt  staff   306 20 May 19:47 LinkEndPointType.swift</w:t>
-      </w:r>
-    </w:p>
-    <w:p>
-      <w:pPr>
-        <w:rPr>
-          <w:rFonts w:asciiTheme="majorHAnsi" w:hAnsiTheme="majorHAnsi"/>
-          <w:sz w:val="20"/>
-          <w:szCs w:val="20"/>
-        </w:rPr>
-      </w:pPr>
-      <w:r>
-        <w:rPr>
-          <w:rFonts w:asciiTheme="majorHAnsi" w:hAnsiTheme="majorHAnsi"/>
-          <w:sz w:val="20"/>
-          <w:szCs w:val="20"/>
-        </w:rPr>
-        <w:t>-rw-r--r--@  1 dannyt  staff   317 24 May 12:25 LinkType.swift</w:t>
-      </w:r>
-    </w:p>
-    <w:p>
-      <w:pPr>
-        <w:rPr>
-          <w:rFonts w:asciiTheme="majorHAnsi" w:hAnsiTheme="majorHAnsi"/>
-          <w:sz w:val="20"/>
-          <w:szCs w:val="20"/>
-        </w:rPr>
-      </w:pPr>
-      <w:r>
-        <w:rPr>
-          <w:rFonts w:asciiTheme="majorHAnsi" w:hAnsiTheme="majorHAnsi"/>
-          <w:sz w:val="20"/>
-          <w:szCs w:val="20"/>
-        </w:rPr>
-        <w:t>-rw-r--r--@  1 dannyt  staff  1836  7 Sep 20:07 Model.swift</w:t>
-      </w:r>
-    </w:p>
-    <w:p>
-      <w:pPr>
-        <w:rPr>
-          <w:rFonts w:asciiTheme="majorHAnsi" w:hAnsiTheme="majorHAnsi"/>
-          <w:sz w:val="20"/>
-          <w:szCs w:val="20"/>
-        </w:rPr>
-      </w:pPr>
-      <w:r>
-        <w:rPr>
-          <w:rFonts w:asciiTheme="majorHAnsi" w:hAnsiTheme="majorHAnsi"/>
-          <w:sz w:val="20"/>
-          <w:szCs w:val="20"/>
-        </w:rPr>
-        <w:t>-rw-r--r--   1 dannyt  staff   709 29 Aug 19:43 ModelReference.swift</w:t>
-      </w:r>
-    </w:p>
-    <w:p>
-      <w:pPr>
-        <w:rPr>
-          <w:rFonts w:asciiTheme="majorHAnsi" w:hAnsiTheme="majorHAnsi"/>
-          <w:sz w:val="20"/>
-          <w:szCs w:val="20"/>
-        </w:rPr>
-      </w:pPr>
-      <w:r>
-        <w:rPr>
-          <w:rFonts w:asciiTheme="majorHAnsi" w:hAnsiTheme="majorHAnsi"/>
-          <w:sz w:val="20"/>
-          <w:szCs w:val="20"/>
-        </w:rPr>
-        <w:t>-rw-r--r--   1 dannyt  staff   409 29 Aug 20:01 ModelReferences.swift</w:t>
-      </w:r>
-    </w:p>
-    <w:p>
-      <w:pPr>
-        <w:rPr>
-          <w:rFonts w:asciiTheme="majorHAnsi" w:hAnsiTheme="majorHAnsi"/>
-          <w:sz w:val="20"/>
-          <w:szCs w:val="20"/>
-        </w:rPr>
-      </w:pPr>
-      <w:r>
-        <w:rPr>
-          <w:rFonts w:asciiTheme="majorHAnsi" w:hAnsiTheme="majorHAnsi"/>
-          <w:sz w:val="20"/>
-          <w:szCs w:val="20"/>
-        </w:rPr>
-        <w:t>-rw-r--r--   1 dannyt  staff   892 14 Aug 23:29 ModelsTable.swift</w:t>
-      </w:r>
-    </w:p>
-    <w:p>
-      <w:pPr>
-        <w:rPr>
-          <w:rFonts w:asciiTheme="majorHAnsi" w:hAnsiTheme="majorHAnsi"/>
-          <w:sz w:val="20"/>
-          <w:szCs w:val="20"/>
-        </w:rPr>
-      </w:pPr>
-      <w:r>
-        <w:rPr>
-          <w:rFonts w:asciiTheme="majorHAnsi" w:hAnsiTheme="majorHAnsi"/>
-          <w:sz w:val="20"/>
-          <w:szCs w:val="20"/>
-        </w:rPr>
-        <w:t>-rw-r--r--@  1 dannyt  staff  1279  4 Jul 16:36 Primitive.swift</w:t>
-      </w:r>
-    </w:p>
+    <w:tbl>
+      <w:tblPr>
+        <w:tblStyle w:val="MediumList2-Accent5"/>
+        <w:tblW w:w="0" w:type="auto"/>
+        <w:tblLook w:val="04A0" w:firstRow="1" w:lastRow="0" w:firstColumn="1" w:lastColumn="0" w:noHBand="0" w:noVBand="1"/>
+      </w:tblPr>
+      <w:tblGrid>
+        <w:gridCol w:w="5920"/>
+        <w:gridCol w:w="3479"/>
+        <w:gridCol w:w="3777"/>
+      </w:tblGrid>
+      <w:tr>
+        <w:trPr>
+          <w:cnfStyle w:val="100000000000" w:firstRow="1" w:lastRow="0" w:firstColumn="0" w:lastColumn="0" w:oddVBand="0" w:evenVBand="0" w:oddHBand="0" w:evenHBand="0" w:firstRowFirstColumn="0" w:firstRowLastColumn="0" w:lastRowFirstColumn="0" w:lastRowLastColumn="0"/>
+        </w:trPr>
+        <w:tc>
+          <w:tcPr>
+            <w:cnfStyle w:val="001000000100" w:firstRow="0" w:lastRow="0" w:firstColumn="1" w:lastColumn="0" w:oddVBand="0" w:evenVBand="0" w:oddHBand="0" w:evenHBand="0" w:firstRowFirstColumn="1" w:firstRowLastColumn="0" w:lastRowFirstColumn="0" w:lastRowLastColumn="0"/>
+            <w:tcW w:w="5920" w:type="dxa"/>
+          </w:tcPr>
+          <w:p>
+            <w:pPr>
+              <w:rPr>
+                <w:b/>
+                <w:sz w:val="20"/>
+                <w:szCs w:val="20"/>
+              </w:rPr>
+            </w:pPr>
+            <w:r>
+              <w:rPr>
+                <w:b/>
+                <w:sz w:val="20"/>
+                <w:szCs w:val="20"/>
+              </w:rPr>
+              <w:t xml:space="preserve">Path Source : </w:t>
+            </w:r>
+            <w:r>
+              <w:rPr>
+                <w:sz w:val="20"/>
+                <w:szCs w:val="20"/>
+              </w:rPr>
+              <w:t>./ProjectFV/DiagramElements</w:t>
+            </w:r>
+          </w:p>
+        </w:tc>
+        <w:tc>
+          <w:tcPr>
+            <w:tcW w:w="3479" w:type="dxa"/>
+          </w:tcPr>
+          <w:p>
+            <w:pPr>
+              <w:cnfStyle w:val="100000000000" w:firstRow="1" w:lastRow="0" w:firstColumn="0" w:lastColumn="0" w:oddVBand="0" w:evenVBand="0" w:oddHBand="0" w:evenHBand="0" w:firstRowFirstColumn="0" w:firstRowLastColumn="0" w:lastRowFirstColumn="0" w:lastRowLastColumn="0"/>
+              <w:rPr>
+                <w:b/>
+                <w:sz w:val="20"/>
+                <w:szCs w:val="20"/>
+              </w:rPr>
+            </w:pPr>
+            <w:r>
+              <w:rPr>
+                <w:b/>
+                <w:sz w:val="20"/>
+                <w:szCs w:val="20"/>
+              </w:rPr>
+              <w:t>Diagram</w:t>
+            </w:r>
+          </w:p>
+        </w:tc>
+        <w:tc>
+          <w:tcPr>
+            <w:tcW w:w="3777" w:type="dxa"/>
+          </w:tcPr>
+          <w:p>
+            <w:pPr>
+              <w:cnfStyle w:val="100000000000" w:firstRow="1" w:lastRow="0" w:firstColumn="0" w:lastColumn="0" w:oddVBand="0" w:evenVBand="0" w:oddHBand="0" w:evenHBand="0" w:firstRowFirstColumn="0" w:firstRowLastColumn="0" w:lastRowFirstColumn="0" w:lastRowLastColumn="0"/>
+              <w:rPr>
+                <w:b/>
+                <w:sz w:val="20"/>
+                <w:szCs w:val="20"/>
+              </w:rPr>
+            </w:pPr>
+            <w:r>
+              <w:rPr>
+                <w:b/>
+                <w:sz w:val="20"/>
+                <w:szCs w:val="20"/>
+              </w:rPr>
+              <w:t>Element</w:t>
+            </w:r>
+          </w:p>
+        </w:tc>
+      </w:tr>
+      <w:tr>
+        <w:trPr>
+          <w:cnfStyle w:val="000000100000" w:firstRow="0" w:lastRow="0" w:firstColumn="0" w:lastColumn="0" w:oddVBand="0" w:evenVBand="0" w:oddHBand="1" w:evenHBand="0" w:firstRowFirstColumn="0" w:firstRowLastColumn="0" w:lastRowFirstColumn="0" w:lastRowLastColumn="0"/>
+        </w:trPr>
+        <w:tc>
+          <w:tcPr>
+            <w:cnfStyle w:val="001000000000" w:firstRow="0" w:lastRow="0" w:firstColumn="1" w:lastColumn="0" w:oddVBand="0" w:evenVBand="0" w:oddHBand="0" w:evenHBand="0" w:firstRowFirstColumn="0" w:firstRowLastColumn="0" w:lastRowFirstColumn="0" w:lastRowLastColumn="0"/>
+            <w:tcW w:w="5920" w:type="dxa"/>
+          </w:tcPr>
+          <w:p>
+            <w:pPr>
+              <w:rPr>
+                <w:sz w:val="18"/>
+                <w:szCs w:val="18"/>
+              </w:rPr>
+            </w:pPr>
+            <w:r>
+              <w:rPr>
+                <w:sz w:val="18"/>
+                <w:szCs w:val="18"/>
+              </w:rPr>
+              <w:t>-rw-r--r--@  1 dannyt  staff  1924  4 Jul 16:29 Diagram.swift</w:t>
+            </w:r>
+          </w:p>
+        </w:tc>
+        <w:tc>
+          <w:tcPr>
+            <w:tcW w:w="3479" w:type="dxa"/>
+          </w:tcPr>
+          <w:p>
+            <w:pPr>
+              <w:cnfStyle w:val="000000100000" w:firstRow="0" w:lastRow="0" w:firstColumn="0" w:lastColumn="0" w:oddVBand="0" w:evenVBand="0" w:oddHBand="1" w:evenHBand="0" w:firstRowFirstColumn="0" w:firstRowLastColumn="0" w:lastRowFirstColumn="0" w:lastRowLastColumn="0"/>
+              <w:rPr>
+                <w:sz w:val="18"/>
+                <w:szCs w:val="18"/>
+              </w:rPr>
+            </w:pPr>
+            <w:r>
+              <w:rPr>
+                <w:sz w:val="18"/>
+                <w:szCs w:val="18"/>
+              </w:rPr>
+              <w:t>Document</w:t>
+            </w:r>
+          </w:p>
+        </w:tc>
+        <w:tc>
+          <w:tcPr>
+            <w:tcW w:w="3777" w:type="dxa"/>
+          </w:tcPr>
+          <w:p>
+            <w:pPr>
+              <w:cnfStyle w:val="000000100000" w:firstRow="0" w:lastRow="0" w:firstColumn="0" w:lastColumn="0" w:oddVBand="0" w:evenVBand="0" w:oddHBand="1" w:evenHBand="0" w:firstRowFirstColumn="0" w:firstRowLastColumn="0" w:lastRowFirstColumn="0" w:lastRowLastColumn="0"/>
+              <w:rPr>
+                <w:sz w:val="18"/>
+                <w:szCs w:val="18"/>
+              </w:rPr>
+            </w:pPr>
+            <w:r>
+              <w:rPr>
+                <w:sz w:val="18"/>
+                <w:szCs w:val="18"/>
+              </w:rPr>
+              <w:t>Diagram</w:t>
+            </w:r>
+          </w:p>
+        </w:tc>
+      </w:tr>
+      <w:tr>
+        <w:tc>
+          <w:tcPr>
+            <w:cnfStyle w:val="001000000000" w:firstRow="0" w:lastRow="0" w:firstColumn="1" w:lastColumn="0" w:oddVBand="0" w:evenVBand="0" w:oddHBand="0" w:evenHBand="0" w:firstRowFirstColumn="0" w:firstRowLastColumn="0" w:lastRowFirstColumn="0" w:lastRowLastColumn="0"/>
+            <w:tcW w:w="5920" w:type="dxa"/>
+          </w:tcPr>
+          <w:p>
+            <w:pPr>
+              <w:rPr>
+                <w:sz w:val="18"/>
+                <w:szCs w:val="18"/>
+              </w:rPr>
+            </w:pPr>
+            <w:r>
+              <w:rPr>
+                <w:sz w:val="18"/>
+                <w:szCs w:val="18"/>
+              </w:rPr>
+              <w:t>-rw-r--r--   1 dannyt  staff   716 14 Aug 23:29 Diagrams.swift</w:t>
+            </w:r>
+          </w:p>
+        </w:tc>
+        <w:tc>
+          <w:tcPr>
+            <w:tcW w:w="3479" w:type="dxa"/>
+          </w:tcPr>
+          <w:p>
+            <w:pPr>
+              <w:cnfStyle w:val="000000000000" w:firstRow="0" w:lastRow="0" w:firstColumn="0" w:lastColumn="0" w:oddVBand="0" w:evenVBand="0" w:oddHBand="0" w:evenHBand="0" w:firstRowFirstColumn="0" w:firstRowLastColumn="0" w:lastRowFirstColumn="0" w:lastRowLastColumn="0"/>
+              <w:rPr>
+                <w:sz w:val="18"/>
+                <w:szCs w:val="18"/>
+              </w:rPr>
+            </w:pPr>
+            <w:r>
+              <w:rPr>
+                <w:sz w:val="18"/>
+                <w:szCs w:val="18"/>
+              </w:rPr>
+              <w:t>Document</w:t>
+            </w:r>
+          </w:p>
+        </w:tc>
+        <w:tc>
+          <w:tcPr>
+            <w:tcW w:w="3777" w:type="dxa"/>
+          </w:tcPr>
+          <w:p>
+            <w:pPr>
+              <w:cnfStyle w:val="000000000000" w:firstRow="0" w:lastRow="0" w:firstColumn="0" w:lastColumn="0" w:oddVBand="0" w:evenVBand="0" w:oddHBand="0" w:evenHBand="0" w:firstRowFirstColumn="0" w:firstRowLastColumn="0" w:lastRowFirstColumn="0" w:lastRowLastColumn="0"/>
+              <w:rPr>
+                <w:sz w:val="18"/>
+                <w:szCs w:val="18"/>
+              </w:rPr>
+            </w:pPr>
+            <w:r>
+              <w:rPr>
+                <w:sz w:val="18"/>
+                <w:szCs w:val="18"/>
+              </w:rPr>
+              <w:t>Diagrams</w:t>
+            </w:r>
+          </w:p>
+        </w:tc>
+      </w:tr>
+      <w:tr>
+        <w:trPr>
+          <w:cnfStyle w:val="000000100000" w:firstRow="0" w:lastRow="0" w:firstColumn="0" w:lastColumn="0" w:oddVBand="0" w:evenVBand="0" w:oddHBand="1" w:evenHBand="0" w:firstRowFirstColumn="0" w:firstRowLastColumn="0" w:lastRowFirstColumn="0" w:lastRowLastColumn="0"/>
+        </w:trPr>
+        <w:tc>
+          <w:tcPr>
+            <w:cnfStyle w:val="001000000000" w:firstRow="0" w:lastRow="0" w:firstColumn="1" w:lastColumn="0" w:oddVBand="0" w:evenVBand="0" w:oddHBand="0" w:evenHBand="0" w:firstRowFirstColumn="0" w:firstRowLastColumn="0" w:lastRowFirstColumn="0" w:lastRowLastColumn="0"/>
+            <w:tcW w:w="5920" w:type="dxa"/>
+          </w:tcPr>
+          <w:p>
+            <w:pPr>
+              <w:rPr>
+                <w:sz w:val="18"/>
+                <w:szCs w:val="18"/>
+              </w:rPr>
+            </w:pPr>
+            <w:r>
+              <w:rPr>
+                <w:sz w:val="18"/>
+                <w:szCs w:val="18"/>
+              </w:rPr>
+              <w:t>-rw-r--r--   1 dannyt  staff   986 14 Aug 23:35 Document.swift</w:t>
+            </w:r>
+          </w:p>
+        </w:tc>
+        <w:tc>
+          <w:tcPr>
+            <w:tcW w:w="3479" w:type="dxa"/>
+          </w:tcPr>
+          <w:p>
+            <w:pPr>
+              <w:cnfStyle w:val="000000100000" w:firstRow="0" w:lastRow="0" w:firstColumn="0" w:lastColumn="0" w:oddVBand="0" w:evenVBand="0" w:oddHBand="1" w:evenHBand="0" w:firstRowFirstColumn="0" w:firstRowLastColumn="0" w:lastRowFirstColumn="0" w:lastRowLastColumn="0"/>
+              <w:rPr>
+                <w:sz w:val="18"/>
+                <w:szCs w:val="18"/>
+              </w:rPr>
+            </w:pPr>
+            <w:r>
+              <w:rPr>
+                <w:sz w:val="18"/>
+                <w:szCs w:val="18"/>
+              </w:rPr>
+              <w:t>Document</w:t>
+            </w:r>
+          </w:p>
+        </w:tc>
+        <w:tc>
+          <w:tcPr>
+            <w:tcW w:w="3777" w:type="dxa"/>
+          </w:tcPr>
+          <w:p>
+            <w:pPr>
+              <w:cnfStyle w:val="000000100000" w:firstRow="0" w:lastRow="0" w:firstColumn="0" w:lastColumn="0" w:oddVBand="0" w:evenVBand="0" w:oddHBand="1" w:evenHBand="0" w:firstRowFirstColumn="0" w:firstRowLastColumn="0" w:lastRowFirstColumn="0" w:lastRowLastColumn="0"/>
+              <w:rPr>
+                <w:sz w:val="18"/>
+                <w:szCs w:val="18"/>
+              </w:rPr>
+            </w:pPr>
+            <w:r>
+              <w:rPr>
+                <w:sz w:val="18"/>
+                <w:szCs w:val="18"/>
+              </w:rPr>
+              <w:t>Document</w:t>
+            </w:r>
+          </w:p>
+        </w:tc>
+      </w:tr>
+      <w:tr>
+        <w:tc>
+          <w:tcPr>
+            <w:cnfStyle w:val="001000000000" w:firstRow="0" w:lastRow="0" w:firstColumn="1" w:lastColumn="0" w:oddVBand="0" w:evenVBand="0" w:oddHBand="0" w:evenHBand="0" w:firstRowFirstColumn="0" w:firstRowLastColumn="0" w:lastRowFirstColumn="0" w:lastRowLastColumn="0"/>
+            <w:tcW w:w="5920" w:type="dxa"/>
+          </w:tcPr>
+          <w:p>
+            <w:pPr>
+              <w:rPr>
+                <w:sz w:val="18"/>
+                <w:szCs w:val="18"/>
+              </w:rPr>
+            </w:pPr>
+            <w:r>
+              <w:rPr>
+                <w:sz w:val="18"/>
+                <w:szCs w:val="18"/>
+              </w:rPr>
+              <w:t>-rw-r--r--@  1 dannyt  staff   279  4 Jul 16:37 Element.swift</w:t>
+            </w:r>
+          </w:p>
+        </w:tc>
+        <w:tc>
+          <w:tcPr>
+            <w:tcW w:w="3479" w:type="dxa"/>
+          </w:tcPr>
+          <w:p>
+            <w:pPr>
+              <w:cnfStyle w:val="000000000000" w:firstRow="0" w:lastRow="0" w:firstColumn="0" w:lastColumn="0" w:oddVBand="0" w:evenVBand="0" w:oddHBand="0" w:evenHBand="0" w:firstRowFirstColumn="0" w:firstRowLastColumn="0" w:lastRowFirstColumn="0" w:lastRowLastColumn="0"/>
+              <w:rPr>
+                <w:sz w:val="18"/>
+                <w:szCs w:val="18"/>
+              </w:rPr>
+            </w:pPr>
+            <w:r>
+              <w:rPr>
+                <w:sz w:val="18"/>
+                <w:szCs w:val="18"/>
+              </w:rPr>
+              <w:t>Document</w:t>
+            </w:r>
+          </w:p>
+        </w:tc>
+        <w:tc>
+          <w:tcPr>
+            <w:tcW w:w="3777" w:type="dxa"/>
+          </w:tcPr>
+          <w:p>
+            <w:pPr>
+              <w:cnfStyle w:val="000000000000" w:firstRow="0" w:lastRow="0" w:firstColumn="0" w:lastColumn="0" w:oddVBand="0" w:evenVBand="0" w:oddHBand="0" w:evenHBand="0" w:firstRowFirstColumn="0" w:firstRowLastColumn="0" w:lastRowFirstColumn="0" w:lastRowLastColumn="0"/>
+              <w:rPr>
+                <w:sz w:val="18"/>
+                <w:szCs w:val="18"/>
+              </w:rPr>
+            </w:pPr>
+            <w:r>
+              <w:rPr>
+                <w:sz w:val="18"/>
+                <w:szCs w:val="18"/>
+              </w:rPr>
+              <w:t>Element</w:t>
+            </w:r>
+          </w:p>
+        </w:tc>
+      </w:tr>
+      <w:tr>
+        <w:trPr>
+          <w:cnfStyle w:val="000000100000" w:firstRow="0" w:lastRow="0" w:firstColumn="0" w:lastColumn="0" w:oddVBand="0" w:evenVBand="0" w:oddHBand="1" w:evenHBand="0" w:firstRowFirstColumn="0" w:firstRowLastColumn="0" w:lastRowFirstColumn="0" w:lastRowLastColumn="0"/>
+        </w:trPr>
+        <w:tc>
+          <w:tcPr>
+            <w:cnfStyle w:val="001000000000" w:firstRow="0" w:lastRow="0" w:firstColumn="1" w:lastColumn="0" w:oddVBand="0" w:evenVBand="0" w:oddHBand="0" w:evenHBand="0" w:firstRowFirstColumn="0" w:firstRowLastColumn="0" w:lastRowFirstColumn="0" w:lastRowLastColumn="0"/>
+            <w:tcW w:w="5920" w:type="dxa"/>
+          </w:tcPr>
+          <w:p>
+            <w:pPr>
+              <w:rPr>
+                <w:sz w:val="18"/>
+                <w:szCs w:val="18"/>
+              </w:rPr>
+            </w:pPr>
+            <w:r>
+              <w:rPr>
+                <w:sz w:val="18"/>
+                <w:szCs w:val="18"/>
+              </w:rPr>
+              <w:t>-rw-r--r--@  1 dannyt  staff   581  7 Sep 20:03 FileReference.swift</w:t>
+            </w:r>
+          </w:p>
+        </w:tc>
+        <w:tc>
+          <w:tcPr>
+            <w:tcW w:w="3479" w:type="dxa"/>
+          </w:tcPr>
+          <w:p>
+            <w:pPr>
+              <w:cnfStyle w:val="000000100000" w:firstRow="0" w:lastRow="0" w:firstColumn="0" w:lastColumn="0" w:oddVBand="0" w:evenVBand="0" w:oddHBand="1" w:evenHBand="0" w:firstRowFirstColumn="0" w:firstRowLastColumn="0" w:lastRowFirstColumn="0" w:lastRowLastColumn="0"/>
+              <w:rPr>
+                <w:sz w:val="18"/>
+                <w:szCs w:val="18"/>
+              </w:rPr>
+            </w:pPr>
+            <w:r>
+              <w:rPr>
+                <w:sz w:val="18"/>
+                <w:szCs w:val="18"/>
+              </w:rPr>
+              <w:t>Document</w:t>
+            </w:r>
+          </w:p>
+        </w:tc>
+        <w:tc>
+          <w:tcPr>
+            <w:tcW w:w="3777" w:type="dxa"/>
+          </w:tcPr>
+          <w:p>
+            <w:pPr>
+              <w:cnfStyle w:val="000000100000" w:firstRow="0" w:lastRow="0" w:firstColumn="0" w:lastColumn="0" w:oddVBand="0" w:evenVBand="0" w:oddHBand="1" w:evenHBand="0" w:firstRowFirstColumn="0" w:firstRowLastColumn="0" w:lastRowFirstColumn="0" w:lastRowLastColumn="0"/>
+              <w:rPr>
+                <w:sz w:val="18"/>
+                <w:szCs w:val="18"/>
+              </w:rPr>
+            </w:pPr>
+            <w:r>
+              <w:rPr>
+                <w:sz w:val="18"/>
+                <w:szCs w:val="18"/>
+              </w:rPr>
+              <w:t>FileReference</w:t>
+            </w:r>
+          </w:p>
+        </w:tc>
+      </w:tr>
+      <w:tr>
+        <w:tc>
+          <w:tcPr>
+            <w:cnfStyle w:val="001000000000" w:firstRow="0" w:lastRow="0" w:firstColumn="1" w:lastColumn="0" w:oddVBand="0" w:evenVBand="0" w:oddHBand="0" w:evenHBand="0" w:firstRowFirstColumn="0" w:firstRowLastColumn="0" w:lastRowFirstColumn="0" w:lastRowLastColumn="0"/>
+            <w:tcW w:w="5920" w:type="dxa"/>
+          </w:tcPr>
+          <w:p>
+            <w:pPr>
+              <w:rPr>
+                <w:sz w:val="18"/>
+                <w:szCs w:val="18"/>
+              </w:rPr>
+            </w:pPr>
+            <w:r>
+              <w:rPr>
+                <w:sz w:val="18"/>
+                <w:szCs w:val="18"/>
+              </w:rPr>
+              <w:t>-rw-r--r--@  1 dannyt  staff   458  7 Sep 20:02 FileReferences.swift</w:t>
+            </w:r>
+          </w:p>
+        </w:tc>
+        <w:tc>
+          <w:tcPr>
+            <w:tcW w:w="3479" w:type="dxa"/>
+          </w:tcPr>
+          <w:p>
+            <w:pPr>
+              <w:cnfStyle w:val="000000000000" w:firstRow="0" w:lastRow="0" w:firstColumn="0" w:lastColumn="0" w:oddVBand="0" w:evenVBand="0" w:oddHBand="0" w:evenHBand="0" w:firstRowFirstColumn="0" w:firstRowLastColumn="0" w:lastRowFirstColumn="0" w:lastRowLastColumn="0"/>
+              <w:rPr>
+                <w:sz w:val="18"/>
+                <w:szCs w:val="18"/>
+              </w:rPr>
+            </w:pPr>
+            <w:r>
+              <w:rPr>
+                <w:sz w:val="18"/>
+                <w:szCs w:val="18"/>
+              </w:rPr>
+              <w:t>Document</w:t>
+            </w:r>
+          </w:p>
+        </w:tc>
+        <w:tc>
+          <w:tcPr>
+            <w:tcW w:w="3777" w:type="dxa"/>
+          </w:tcPr>
+          <w:p>
+            <w:pPr>
+              <w:cnfStyle w:val="000000000000" w:firstRow="0" w:lastRow="0" w:firstColumn="0" w:lastColumn="0" w:oddVBand="0" w:evenVBand="0" w:oddHBand="0" w:evenHBand="0" w:firstRowFirstColumn="0" w:firstRowLastColumn="0" w:lastRowFirstColumn="0" w:lastRowLastColumn="0"/>
+              <w:rPr>
+                <w:sz w:val="18"/>
+                <w:szCs w:val="18"/>
+              </w:rPr>
+            </w:pPr>
+            <w:r>
+              <w:rPr>
+                <w:sz w:val="18"/>
+                <w:szCs w:val="18"/>
+              </w:rPr>
+              <w:t>FileReferences</w:t>
+            </w:r>
+          </w:p>
+        </w:tc>
+      </w:tr>
+      <w:tr>
+        <w:trPr>
+          <w:cnfStyle w:val="000000100000" w:firstRow="0" w:lastRow="0" w:firstColumn="0" w:lastColumn="0" w:oddVBand="0" w:evenVBand="0" w:oddHBand="1" w:evenHBand="0" w:firstRowFirstColumn="0" w:firstRowLastColumn="0" w:lastRowFirstColumn="0" w:lastRowLastColumn="0"/>
+        </w:trPr>
+        <w:tc>
+          <w:tcPr>
+            <w:cnfStyle w:val="001000000000" w:firstRow="0" w:lastRow="0" w:firstColumn="1" w:lastColumn="0" w:oddVBand="0" w:evenVBand="0" w:oddHBand="0" w:evenHBand="0" w:firstRowFirstColumn="0" w:firstRowLastColumn="0" w:lastRowFirstColumn="0" w:lastRowLastColumn="0"/>
+            <w:tcW w:w="5920" w:type="dxa"/>
+          </w:tcPr>
+          <w:p>
+            <w:pPr>
+              <w:rPr>
+                <w:sz w:val="18"/>
+                <w:szCs w:val="18"/>
+              </w:rPr>
+            </w:pPr>
+            <w:r>
+              <w:rPr>
+                <w:sz w:val="18"/>
+                <w:szCs w:val="18"/>
+              </w:rPr>
+              <w:t>-rw-r--r--@  1 dannyt  staff   681  7 Jun 16:12 LayerSelection.swift</w:t>
+            </w:r>
+          </w:p>
+        </w:tc>
+        <w:tc>
+          <w:tcPr>
+            <w:tcW w:w="3479" w:type="dxa"/>
+          </w:tcPr>
+          <w:p>
+            <w:pPr>
+              <w:cnfStyle w:val="000000100000" w:firstRow="0" w:lastRow="0" w:firstColumn="0" w:lastColumn="0" w:oddVBand="0" w:evenVBand="0" w:oddHBand="1" w:evenHBand="0" w:firstRowFirstColumn="0" w:firstRowLastColumn="0" w:lastRowFirstColumn="0" w:lastRowLastColumn="0"/>
+              <w:rPr>
+                <w:sz w:val="18"/>
+                <w:szCs w:val="18"/>
+              </w:rPr>
+            </w:pPr>
+            <w:r>
+              <w:rPr>
+                <w:sz w:val="18"/>
+                <w:szCs w:val="18"/>
+              </w:rPr>
+              <w:t>Document</w:t>
+            </w:r>
+          </w:p>
+        </w:tc>
+        <w:tc>
+          <w:tcPr>
+            <w:tcW w:w="3777" w:type="dxa"/>
+          </w:tcPr>
+          <w:p>
+            <w:pPr>
+              <w:cnfStyle w:val="000000100000" w:firstRow="0" w:lastRow="0" w:firstColumn="0" w:lastColumn="0" w:oddVBand="0" w:evenVBand="0" w:oddHBand="1" w:evenHBand="0" w:firstRowFirstColumn="0" w:firstRowLastColumn="0" w:lastRowFirstColumn="0" w:lastRowLastColumn="0"/>
+              <w:rPr>
+                <w:sz w:val="18"/>
+                <w:szCs w:val="18"/>
+              </w:rPr>
+            </w:pPr>
+            <w:r>
+              <w:rPr>
+                <w:sz w:val="18"/>
+                <w:szCs w:val="18"/>
+              </w:rPr>
+              <w:t>LayerSelection</w:t>
+            </w:r>
+          </w:p>
+        </w:tc>
+      </w:tr>
+      <w:tr>
+        <w:tc>
+          <w:tcPr>
+            <w:cnfStyle w:val="001000000000" w:firstRow="0" w:lastRow="0" w:firstColumn="1" w:lastColumn="0" w:oddVBand="0" w:evenVBand="0" w:oddHBand="0" w:evenHBand="0" w:firstRowFirstColumn="0" w:firstRowLastColumn="0" w:lastRowFirstColumn="0" w:lastRowLastColumn="0"/>
+            <w:tcW w:w="5920" w:type="dxa"/>
+          </w:tcPr>
+          <w:p>
+            <w:pPr>
+              <w:rPr>
+                <w:sz w:val="18"/>
+                <w:szCs w:val="18"/>
+              </w:rPr>
+            </w:pPr>
+            <w:r>
+              <w:rPr>
+                <w:sz w:val="18"/>
+                <w:szCs w:val="18"/>
+              </w:rPr>
+              <w:t>-rw-r--r--   1 dannyt  staff  1424 26 Aug 22:54 Link.swift</w:t>
+            </w:r>
+          </w:p>
+        </w:tc>
+        <w:tc>
+          <w:tcPr>
+            <w:tcW w:w="3479" w:type="dxa"/>
+          </w:tcPr>
+          <w:p>
+            <w:pPr>
+              <w:cnfStyle w:val="000000000000" w:firstRow="0" w:lastRow="0" w:firstColumn="0" w:lastColumn="0" w:oddVBand="0" w:evenVBand="0" w:oddHBand="0" w:evenHBand="0" w:firstRowFirstColumn="0" w:firstRowLastColumn="0" w:lastRowFirstColumn="0" w:lastRowLastColumn="0"/>
+              <w:rPr>
+                <w:sz w:val="18"/>
+                <w:szCs w:val="18"/>
+              </w:rPr>
+            </w:pPr>
+            <w:r>
+              <w:rPr>
+                <w:sz w:val="18"/>
+                <w:szCs w:val="18"/>
+              </w:rPr>
+              <w:t>Document</w:t>
+            </w:r>
+          </w:p>
+        </w:tc>
+        <w:tc>
+          <w:tcPr>
+            <w:tcW w:w="3777" w:type="dxa"/>
+          </w:tcPr>
+          <w:p>
+            <w:pPr>
+              <w:cnfStyle w:val="000000000000" w:firstRow="0" w:lastRow="0" w:firstColumn="0" w:lastColumn="0" w:oddVBand="0" w:evenVBand="0" w:oddHBand="0" w:evenHBand="0" w:firstRowFirstColumn="0" w:firstRowLastColumn="0" w:lastRowFirstColumn="0" w:lastRowLastColumn="0"/>
+              <w:rPr>
+                <w:sz w:val="18"/>
+                <w:szCs w:val="18"/>
+              </w:rPr>
+            </w:pPr>
+            <w:r>
+              <w:rPr>
+                <w:sz w:val="18"/>
+                <w:szCs w:val="18"/>
+              </w:rPr>
+              <w:t>Link</w:t>
+            </w:r>
+          </w:p>
+        </w:tc>
+      </w:tr>
+      <w:tr>
+        <w:trPr>
+          <w:cnfStyle w:val="000000100000" w:firstRow="0" w:lastRow="0" w:firstColumn="0" w:lastColumn="0" w:oddVBand="0" w:evenVBand="0" w:oddHBand="1" w:evenHBand="0" w:firstRowFirstColumn="0" w:firstRowLastColumn="0" w:lastRowFirstColumn="0" w:lastRowLastColumn="0"/>
+        </w:trPr>
+        <w:tc>
+          <w:tcPr>
+            <w:cnfStyle w:val="001000000000" w:firstRow="0" w:lastRow="0" w:firstColumn="1" w:lastColumn="0" w:oddVBand="0" w:evenVBand="0" w:oddHBand="0" w:evenHBand="0" w:firstRowFirstColumn="0" w:firstRowLastColumn="0" w:lastRowFirstColumn="0" w:lastRowLastColumn="0"/>
+            <w:tcW w:w="5920" w:type="dxa"/>
+          </w:tcPr>
+          <w:p>
+            <w:pPr>
+              <w:rPr>
+                <w:sz w:val="18"/>
+                <w:szCs w:val="18"/>
+              </w:rPr>
+            </w:pPr>
+            <w:r>
+              <w:rPr>
+                <w:sz w:val="18"/>
+                <w:szCs w:val="18"/>
+              </w:rPr>
+              <w:t>-rw-r--r--   1 dannyt  staff   803 26 Aug 22:24 LinkEndPoint.swift</w:t>
+            </w:r>
+          </w:p>
+        </w:tc>
+        <w:tc>
+          <w:tcPr>
+            <w:tcW w:w="3479" w:type="dxa"/>
+          </w:tcPr>
+          <w:p>
+            <w:pPr>
+              <w:cnfStyle w:val="000000100000" w:firstRow="0" w:lastRow="0" w:firstColumn="0" w:lastColumn="0" w:oddVBand="0" w:evenVBand="0" w:oddHBand="1" w:evenHBand="0" w:firstRowFirstColumn="0" w:firstRowLastColumn="0" w:lastRowFirstColumn="0" w:lastRowLastColumn="0"/>
+              <w:rPr>
+                <w:sz w:val="18"/>
+                <w:szCs w:val="18"/>
+              </w:rPr>
+            </w:pPr>
+            <w:r>
+              <w:rPr>
+                <w:sz w:val="18"/>
+                <w:szCs w:val="18"/>
+              </w:rPr>
+              <w:t>Document</w:t>
+            </w:r>
+          </w:p>
+        </w:tc>
+        <w:tc>
+          <w:tcPr>
+            <w:tcW w:w="3777" w:type="dxa"/>
+          </w:tcPr>
+          <w:p>
+            <w:pPr>
+              <w:cnfStyle w:val="000000100000" w:firstRow="0" w:lastRow="0" w:firstColumn="0" w:lastColumn="0" w:oddVBand="0" w:evenVBand="0" w:oddHBand="1" w:evenHBand="0" w:firstRowFirstColumn="0" w:firstRowLastColumn="0" w:lastRowFirstColumn="0" w:lastRowLastColumn="0"/>
+              <w:rPr>
+                <w:sz w:val="18"/>
+                <w:szCs w:val="18"/>
+              </w:rPr>
+            </w:pPr>
+            <w:r>
+              <w:rPr>
+                <w:sz w:val="18"/>
+                <w:szCs w:val="18"/>
+              </w:rPr>
+              <w:t>LinkEndPoint</w:t>
+            </w:r>
+          </w:p>
+        </w:tc>
+      </w:tr>
+      <w:tr>
+        <w:tc>
+          <w:tcPr>
+            <w:cnfStyle w:val="001000000000" w:firstRow="0" w:lastRow="0" w:firstColumn="1" w:lastColumn="0" w:oddVBand="0" w:evenVBand="0" w:oddHBand="0" w:evenHBand="0" w:firstRowFirstColumn="0" w:firstRowLastColumn="0" w:lastRowFirstColumn="0" w:lastRowLastColumn="0"/>
+            <w:tcW w:w="5920" w:type="dxa"/>
+          </w:tcPr>
+          <w:p>
+            <w:pPr>
+              <w:rPr>
+                <w:sz w:val="18"/>
+                <w:szCs w:val="18"/>
+              </w:rPr>
+            </w:pPr>
+            <w:r>
+              <w:rPr>
+                <w:sz w:val="18"/>
+                <w:szCs w:val="18"/>
+              </w:rPr>
+              <w:t>-rw-r--r--@  1 dannyt  staff   306 20 May 19:47 LinkEndPointType.swift</w:t>
+            </w:r>
+          </w:p>
+        </w:tc>
+        <w:tc>
+          <w:tcPr>
+            <w:tcW w:w="3479" w:type="dxa"/>
+          </w:tcPr>
+          <w:p>
+            <w:pPr>
+              <w:cnfStyle w:val="000000000000" w:firstRow="0" w:lastRow="0" w:firstColumn="0" w:lastColumn="0" w:oddVBand="0" w:evenVBand="0" w:oddHBand="0" w:evenHBand="0" w:firstRowFirstColumn="0" w:firstRowLastColumn="0" w:lastRowFirstColumn="0" w:lastRowLastColumn="0"/>
+              <w:rPr>
+                <w:sz w:val="18"/>
+                <w:szCs w:val="18"/>
+              </w:rPr>
+            </w:pPr>
+            <w:r>
+              <w:rPr>
+                <w:sz w:val="18"/>
+                <w:szCs w:val="18"/>
+              </w:rPr>
+              <w:t>Document</w:t>
+            </w:r>
+          </w:p>
+        </w:tc>
+        <w:tc>
+          <w:tcPr>
+            <w:tcW w:w="3777" w:type="dxa"/>
+          </w:tcPr>
+          <w:p>
+            <w:pPr>
+              <w:cnfStyle w:val="000000000000" w:firstRow="0" w:lastRow="0" w:firstColumn="0" w:lastColumn="0" w:oddVBand="0" w:evenVBand="0" w:oddHBand="0" w:evenHBand="0" w:firstRowFirstColumn="0" w:firstRowLastColumn="0" w:lastRowFirstColumn="0" w:lastRowLastColumn="0"/>
+              <w:rPr>
+                <w:sz w:val="18"/>
+                <w:szCs w:val="18"/>
+              </w:rPr>
+            </w:pPr>
+            <w:r>
+              <w:rPr>
+                <w:sz w:val="18"/>
+                <w:szCs w:val="18"/>
+              </w:rPr>
+              <w:t>LinkEndPointType</w:t>
+            </w:r>
+          </w:p>
+        </w:tc>
+      </w:tr>
+      <w:tr>
+        <w:trPr>
+          <w:cnfStyle w:val="000000100000" w:firstRow="0" w:lastRow="0" w:firstColumn="0" w:lastColumn="0" w:oddVBand="0" w:evenVBand="0" w:oddHBand="1" w:evenHBand="0" w:firstRowFirstColumn="0" w:firstRowLastColumn="0" w:lastRowFirstColumn="0" w:lastRowLastColumn="0"/>
+        </w:trPr>
+        <w:tc>
+          <w:tcPr>
+            <w:cnfStyle w:val="001000000000" w:firstRow="0" w:lastRow="0" w:firstColumn="1" w:lastColumn="0" w:oddVBand="0" w:evenVBand="0" w:oddHBand="0" w:evenHBand="0" w:firstRowFirstColumn="0" w:firstRowLastColumn="0" w:lastRowFirstColumn="0" w:lastRowLastColumn="0"/>
+            <w:tcW w:w="5920" w:type="dxa"/>
+          </w:tcPr>
+          <w:p>
+            <w:pPr>
+              <w:rPr>
+                <w:sz w:val="18"/>
+                <w:szCs w:val="18"/>
+              </w:rPr>
+            </w:pPr>
+            <w:r>
+              <w:rPr>
+                <w:sz w:val="18"/>
+                <w:szCs w:val="18"/>
+              </w:rPr>
+              <w:t>-rw-r--r--@  1 dannyt  staff   317 24 May 12:25 LinkType.swift</w:t>
+            </w:r>
+          </w:p>
+        </w:tc>
+        <w:tc>
+          <w:tcPr>
+            <w:tcW w:w="3479" w:type="dxa"/>
+          </w:tcPr>
+          <w:p>
+            <w:pPr>
+              <w:cnfStyle w:val="000000100000" w:firstRow="0" w:lastRow="0" w:firstColumn="0" w:lastColumn="0" w:oddVBand="0" w:evenVBand="0" w:oddHBand="1" w:evenHBand="0" w:firstRowFirstColumn="0" w:firstRowLastColumn="0" w:lastRowFirstColumn="0" w:lastRowLastColumn="0"/>
+              <w:rPr>
+                <w:sz w:val="18"/>
+                <w:szCs w:val="18"/>
+              </w:rPr>
+            </w:pPr>
+            <w:r>
+              <w:rPr>
+                <w:sz w:val="18"/>
+                <w:szCs w:val="18"/>
+              </w:rPr>
+              <w:t>Document</w:t>
+            </w:r>
+          </w:p>
+        </w:tc>
+        <w:tc>
+          <w:tcPr>
+            <w:tcW w:w="3777" w:type="dxa"/>
+          </w:tcPr>
+          <w:p>
+            <w:pPr>
+              <w:cnfStyle w:val="000000100000" w:firstRow="0" w:lastRow="0" w:firstColumn="0" w:lastColumn="0" w:oddVBand="0" w:evenVBand="0" w:oddHBand="1" w:evenHBand="0" w:firstRowFirstColumn="0" w:firstRowLastColumn="0" w:lastRowFirstColumn="0" w:lastRowLastColumn="0"/>
+              <w:rPr>
+                <w:sz w:val="18"/>
+                <w:szCs w:val="18"/>
+              </w:rPr>
+            </w:pPr>
+            <w:r>
+              <w:rPr>
+                <w:sz w:val="18"/>
+                <w:szCs w:val="18"/>
+              </w:rPr>
+              <w:t>LinkType</w:t>
+            </w:r>
+          </w:p>
+        </w:tc>
+      </w:tr>
+      <w:tr>
+        <w:tc>
+          <w:tcPr>
+            <w:cnfStyle w:val="001000000000" w:firstRow="0" w:lastRow="0" w:firstColumn="1" w:lastColumn="0" w:oddVBand="0" w:evenVBand="0" w:oddHBand="0" w:evenHBand="0" w:firstRowFirstColumn="0" w:firstRowLastColumn="0" w:lastRowFirstColumn="0" w:lastRowLastColumn="0"/>
+            <w:tcW w:w="5920" w:type="dxa"/>
+          </w:tcPr>
+          <w:p>
+            <w:pPr>
+              <w:rPr>
+                <w:sz w:val="18"/>
+                <w:szCs w:val="18"/>
+              </w:rPr>
+            </w:pPr>
+            <w:r>
+              <w:rPr>
+                <w:sz w:val="18"/>
+                <w:szCs w:val="18"/>
+              </w:rPr>
+              <w:t>-rw-r--r--@  1 dannyt  staff  1836  7 Sep 20:07 Model.swift</w:t>
+            </w:r>
+          </w:p>
+        </w:tc>
+        <w:tc>
+          <w:tcPr>
+            <w:tcW w:w="3479" w:type="dxa"/>
+          </w:tcPr>
+          <w:p>
+            <w:pPr>
+              <w:cnfStyle w:val="000000000000" w:firstRow="0" w:lastRow="0" w:firstColumn="0" w:lastColumn="0" w:oddVBand="0" w:evenVBand="0" w:oddHBand="0" w:evenHBand="0" w:firstRowFirstColumn="0" w:firstRowLastColumn="0" w:lastRowFirstColumn="0" w:lastRowLastColumn="0"/>
+              <w:rPr>
+                <w:sz w:val="18"/>
+                <w:szCs w:val="18"/>
+              </w:rPr>
+            </w:pPr>
+            <w:r>
+              <w:rPr>
+                <w:sz w:val="18"/>
+                <w:szCs w:val="18"/>
+              </w:rPr>
+              <w:t>Document</w:t>
+            </w:r>
+          </w:p>
+        </w:tc>
+        <w:tc>
+          <w:tcPr>
+            <w:tcW w:w="3777" w:type="dxa"/>
+          </w:tcPr>
+          <w:p>
+            <w:pPr>
+              <w:cnfStyle w:val="000000000000" w:firstRow="0" w:lastRow="0" w:firstColumn="0" w:lastColumn="0" w:oddVBand="0" w:evenVBand="0" w:oddHBand="0" w:evenHBand="0" w:firstRowFirstColumn="0" w:firstRowLastColumn="0" w:lastRowFirstColumn="0" w:lastRowLastColumn="0"/>
+              <w:rPr>
+                <w:sz w:val="18"/>
+                <w:szCs w:val="18"/>
+              </w:rPr>
+            </w:pPr>
+            <w:r>
+              <w:rPr>
+                <w:sz w:val="18"/>
+                <w:szCs w:val="18"/>
+              </w:rPr>
+              <w:t>Model</w:t>
+            </w:r>
+          </w:p>
+        </w:tc>
+      </w:tr>
+      <w:tr>
+        <w:trPr>
+          <w:cnfStyle w:val="000000100000" w:firstRow="0" w:lastRow="0" w:firstColumn="0" w:lastColumn="0" w:oddVBand="0" w:evenVBand="0" w:oddHBand="1" w:evenHBand="0" w:firstRowFirstColumn="0" w:firstRowLastColumn="0" w:lastRowFirstColumn="0" w:lastRowLastColumn="0"/>
+        </w:trPr>
+        <w:tc>
+          <w:tcPr>
+            <w:cnfStyle w:val="001000000000" w:firstRow="0" w:lastRow="0" w:firstColumn="1" w:lastColumn="0" w:oddVBand="0" w:evenVBand="0" w:oddHBand="0" w:evenHBand="0" w:firstRowFirstColumn="0" w:firstRowLastColumn="0" w:lastRowFirstColumn="0" w:lastRowLastColumn="0"/>
+            <w:tcW w:w="5920" w:type="dxa"/>
+          </w:tcPr>
+          <w:p>
+            <w:pPr>
+              <w:rPr>
+                <w:sz w:val="18"/>
+                <w:szCs w:val="18"/>
+              </w:rPr>
+            </w:pPr>
+            <w:r>
+              <w:rPr>
+                <w:sz w:val="18"/>
+                <w:szCs w:val="18"/>
+              </w:rPr>
+              <w:t>-rw-r--r--   1 dannyt  staff   709 29 Aug 19:43 ModelReference.swift</w:t>
+            </w:r>
+          </w:p>
+        </w:tc>
+        <w:tc>
+          <w:tcPr>
+            <w:tcW w:w="3479" w:type="dxa"/>
+          </w:tcPr>
+          <w:p>
+            <w:pPr>
+              <w:cnfStyle w:val="000000100000" w:firstRow="0" w:lastRow="0" w:firstColumn="0" w:lastColumn="0" w:oddVBand="0" w:evenVBand="0" w:oddHBand="1" w:evenHBand="0" w:firstRowFirstColumn="0" w:firstRowLastColumn="0" w:lastRowFirstColumn="0" w:lastRowLastColumn="0"/>
+              <w:rPr>
+                <w:sz w:val="18"/>
+                <w:szCs w:val="18"/>
+              </w:rPr>
+            </w:pPr>
+            <w:r>
+              <w:rPr>
+                <w:sz w:val="18"/>
+                <w:szCs w:val="18"/>
+              </w:rPr>
+              <w:t>Document</w:t>
+            </w:r>
+          </w:p>
+        </w:tc>
+        <w:tc>
+          <w:tcPr>
+            <w:tcW w:w="3777" w:type="dxa"/>
+          </w:tcPr>
+          <w:p>
+            <w:pPr>
+              <w:cnfStyle w:val="000000100000" w:firstRow="0" w:lastRow="0" w:firstColumn="0" w:lastColumn="0" w:oddVBand="0" w:evenVBand="0" w:oddHBand="1" w:evenHBand="0" w:firstRowFirstColumn="0" w:firstRowLastColumn="0" w:lastRowFirstColumn="0" w:lastRowLastColumn="0"/>
+              <w:rPr>
+                <w:sz w:val="18"/>
+                <w:szCs w:val="18"/>
+              </w:rPr>
+            </w:pPr>
+            <w:r>
+              <w:rPr>
+                <w:sz w:val="18"/>
+                <w:szCs w:val="18"/>
+              </w:rPr>
+              <w:t>ModelReference</w:t>
+            </w:r>
+            <w:bookmarkStart w:id="0" w:name="_GoBack"/>
+            <w:bookmarkEnd w:id="0"/>
+          </w:p>
+        </w:tc>
+      </w:tr>
+      <w:tr>
+        <w:tc>
+          <w:tcPr>
+            <w:cnfStyle w:val="001000000000" w:firstRow="0" w:lastRow="0" w:firstColumn="1" w:lastColumn="0" w:oddVBand="0" w:evenVBand="0" w:oddHBand="0" w:evenHBand="0" w:firstRowFirstColumn="0" w:firstRowLastColumn="0" w:lastRowFirstColumn="0" w:lastRowLastColumn="0"/>
+            <w:tcW w:w="5920" w:type="dxa"/>
+          </w:tcPr>
+          <w:p>
+            <w:pPr>
+              <w:rPr>
+                <w:sz w:val="18"/>
+                <w:szCs w:val="18"/>
+              </w:rPr>
+            </w:pPr>
+            <w:r>
+              <w:rPr>
+                <w:sz w:val="18"/>
+                <w:szCs w:val="18"/>
+              </w:rPr>
+              <w:t>-rw-r--r--   1 dannyt  staff   409 29 Aug 20:01 ModelReferences.swift</w:t>
+            </w:r>
+          </w:p>
+        </w:tc>
+        <w:tc>
+          <w:tcPr>
+            <w:tcW w:w="3479" w:type="dxa"/>
+          </w:tcPr>
+          <w:p>
+            <w:pPr>
+              <w:cnfStyle w:val="000000000000" w:firstRow="0" w:lastRow="0" w:firstColumn="0" w:lastColumn="0" w:oddVBand="0" w:evenVBand="0" w:oddHBand="0" w:evenHBand="0" w:firstRowFirstColumn="0" w:firstRowLastColumn="0" w:lastRowFirstColumn="0" w:lastRowLastColumn="0"/>
+              <w:rPr>
+                <w:sz w:val="18"/>
+                <w:szCs w:val="18"/>
+              </w:rPr>
+            </w:pPr>
+            <w:r>
+              <w:rPr>
+                <w:sz w:val="18"/>
+                <w:szCs w:val="18"/>
+              </w:rPr>
+              <w:t>Document</w:t>
+            </w:r>
+          </w:p>
+        </w:tc>
+        <w:tc>
+          <w:tcPr>
+            <w:tcW w:w="3777" w:type="dxa"/>
+          </w:tcPr>
+          <w:p>
+            <w:pPr>
+              <w:cnfStyle w:val="000000000000" w:firstRow="0" w:lastRow="0" w:firstColumn="0" w:lastColumn="0" w:oddVBand="0" w:evenVBand="0" w:oddHBand="0" w:evenHBand="0" w:firstRowFirstColumn="0" w:firstRowLastColumn="0" w:lastRowFirstColumn="0" w:lastRowLastColumn="0"/>
+              <w:rPr>
+                <w:sz w:val="18"/>
+                <w:szCs w:val="18"/>
+              </w:rPr>
+            </w:pPr>
+            <w:r>
+              <w:rPr>
+                <w:sz w:val="18"/>
+                <w:szCs w:val="18"/>
+              </w:rPr>
+              <w:t>ModelReferences</w:t>
+            </w:r>
+          </w:p>
+        </w:tc>
+      </w:tr>
+      <w:tr>
+        <w:trPr>
+          <w:cnfStyle w:val="000000100000" w:firstRow="0" w:lastRow="0" w:firstColumn="0" w:lastColumn="0" w:oddVBand="0" w:evenVBand="0" w:oddHBand="1" w:evenHBand="0" w:firstRowFirstColumn="0" w:firstRowLastColumn="0" w:lastRowFirstColumn="0" w:lastRowLastColumn="0"/>
+        </w:trPr>
+        <w:tc>
+          <w:tcPr>
+            <w:cnfStyle w:val="001000000000" w:firstRow="0" w:lastRow="0" w:firstColumn="1" w:lastColumn="0" w:oddVBand="0" w:evenVBand="0" w:oddHBand="0" w:evenHBand="0" w:firstRowFirstColumn="0" w:firstRowLastColumn="0" w:lastRowFirstColumn="0" w:lastRowLastColumn="0"/>
+            <w:tcW w:w="5920" w:type="dxa"/>
+          </w:tcPr>
+          <w:p>
+            <w:pPr>
+              <w:rPr>
+                <w:sz w:val="18"/>
+                <w:szCs w:val="18"/>
+              </w:rPr>
+            </w:pPr>
+            <w:r>
+              <w:rPr>
+                <w:sz w:val="18"/>
+                <w:szCs w:val="18"/>
+              </w:rPr>
+              <w:t>-rw-r--r--   1 dannyt  staff   892 14 Aug 23:29 ModelsTable.swift</w:t>
+            </w:r>
+          </w:p>
+        </w:tc>
+        <w:tc>
+          <w:tcPr>
+            <w:tcW w:w="3479" w:type="dxa"/>
+          </w:tcPr>
+          <w:p>
+            <w:pPr>
+              <w:cnfStyle w:val="000000100000" w:firstRow="0" w:lastRow="0" w:firstColumn="0" w:lastColumn="0" w:oddVBand="0" w:evenVBand="0" w:oddHBand="1" w:evenHBand="0" w:firstRowFirstColumn="0" w:firstRowLastColumn="0" w:lastRowFirstColumn="0" w:lastRowLastColumn="0"/>
+              <w:rPr>
+                <w:sz w:val="18"/>
+                <w:szCs w:val="18"/>
+              </w:rPr>
+            </w:pPr>
+            <w:r>
+              <w:rPr>
+                <w:sz w:val="18"/>
+                <w:szCs w:val="18"/>
+              </w:rPr>
+              <w:t>Document</w:t>
+            </w:r>
+          </w:p>
+        </w:tc>
+        <w:tc>
+          <w:tcPr>
+            <w:tcW w:w="3777" w:type="dxa"/>
+          </w:tcPr>
+          <w:p>
+            <w:pPr>
+              <w:cnfStyle w:val="000000100000" w:firstRow="0" w:lastRow="0" w:firstColumn="0" w:lastColumn="0" w:oddVBand="0" w:evenVBand="0" w:oddHBand="1" w:evenHBand="0" w:firstRowFirstColumn="0" w:firstRowLastColumn="0" w:lastRowFirstColumn="0" w:lastRowLastColumn="0"/>
+              <w:rPr>
+                <w:sz w:val="18"/>
+                <w:szCs w:val="18"/>
+              </w:rPr>
+            </w:pPr>
+            <w:r>
+              <w:rPr>
+                <w:sz w:val="18"/>
+                <w:szCs w:val="18"/>
+              </w:rPr>
+              <w:t>ModelsTable</w:t>
+            </w:r>
+          </w:p>
+        </w:tc>
+      </w:tr>
+      <w:tr>
+        <w:tc>
+          <w:tcPr>
+            <w:cnfStyle w:val="001000000000" w:firstRow="0" w:lastRow="0" w:firstColumn="1" w:lastColumn="0" w:oddVBand="0" w:evenVBand="0" w:oddHBand="0" w:evenHBand="0" w:firstRowFirstColumn="0" w:firstRowLastColumn="0" w:lastRowFirstColumn="0" w:lastRowLastColumn="0"/>
+            <w:tcW w:w="5920" w:type="dxa"/>
+          </w:tcPr>
+          <w:p>
+            <w:pPr>
+              <w:rPr>
+                <w:sz w:val="18"/>
+                <w:szCs w:val="18"/>
+              </w:rPr>
+            </w:pPr>
+            <w:r>
+              <w:rPr>
+                <w:sz w:val="18"/>
+                <w:szCs w:val="18"/>
+              </w:rPr>
+              <w:t>-rw-r--r--@  1 dannyt  staff  1279  4 Jul 16:36 Primitive.swift</w:t>
+            </w:r>
+          </w:p>
+        </w:tc>
+        <w:tc>
+          <w:tcPr>
+            <w:tcW w:w="3479" w:type="dxa"/>
+          </w:tcPr>
+          <w:p>
+            <w:pPr>
+              <w:cnfStyle w:val="000000000000" w:firstRow="0" w:lastRow="0" w:firstColumn="0" w:lastColumn="0" w:oddVBand="0" w:evenVBand="0" w:oddHBand="0" w:evenHBand="0" w:firstRowFirstColumn="0" w:firstRowLastColumn="0" w:lastRowFirstColumn="0" w:lastRowLastColumn="0"/>
+              <w:rPr>
+                <w:sz w:val="18"/>
+                <w:szCs w:val="18"/>
+              </w:rPr>
+            </w:pPr>
+            <w:r>
+              <w:rPr>
+                <w:sz w:val="18"/>
+                <w:szCs w:val="18"/>
+              </w:rPr>
+              <w:t>Document</w:t>
+            </w:r>
+          </w:p>
+        </w:tc>
+        <w:tc>
+          <w:tcPr>
+            <w:tcW w:w="3777" w:type="dxa"/>
+          </w:tcPr>
+          <w:p>
+            <w:pPr>
+              <w:cnfStyle w:val="000000000000" w:firstRow="0" w:lastRow="0" w:firstColumn="0" w:lastColumn="0" w:oddVBand="0" w:evenVBand="0" w:oddHBand="0" w:evenHBand="0" w:firstRowFirstColumn="0" w:firstRowLastColumn="0" w:lastRowFirstColumn="0" w:lastRowLastColumn="0"/>
+              <w:rPr>
+                <w:sz w:val="18"/>
+                <w:szCs w:val="18"/>
+              </w:rPr>
+            </w:pPr>
+            <w:r>
+              <w:rPr>
+                <w:sz w:val="18"/>
+                <w:szCs w:val="18"/>
+              </w:rPr>
+              <w:t>Primitive</w:t>
+            </w:r>
+          </w:p>
+        </w:tc>
+      </w:tr>
+    </w:tbl>
     <w:p>
       <w:pPr>
         <w:rPr>
@@ -2594,8 +3462,6 @@
           <w:szCs w:val="20"/>
         </w:rPr>
       </w:pPr>
-      <w:bookmarkStart w:id="0" w:name="_GoBack"/>
-      <w:bookmarkEnd w:id="0"/>
       <w:r>
         <w:rPr>
           <w:rFonts w:asciiTheme="majorHAnsi" w:hAnsiTheme="majorHAnsi"/>
@@ -3127,6 +3993,154 @@
     <w:semiHidden/>
     <w:unhideWhenUsed/>
   </w:style>
+  <w:style w:type="table" w:styleId="TableGrid">
+    <w:name w:val="Table Grid"/>
+    <w:basedOn w:val="TableNormal"/>
+    <w:uiPriority w:val="59"/>
+    <w:rsid w:val="000B7DF2"/>
+    <w:tblPr>
+      <w:tblInd w:w="0" w:type="dxa"/>
+      <w:tblBorders>
+        <w:top w:val="single" w:sz="4" w:space="0" w:color="auto"/>
+        <w:left w:val="single" w:sz="4" w:space="0" w:color="auto"/>
+        <w:bottom w:val="single" w:sz="4" w:space="0" w:color="auto"/>
+        <w:right w:val="single" w:sz="4" w:space="0" w:color="auto"/>
+        <w:insideH w:val="single" w:sz="4" w:space="0" w:color="auto"/>
+        <w:insideV w:val="single" w:sz="4" w:space="0" w:color="auto"/>
+      </w:tblBorders>
+      <w:tblCellMar>
+        <w:top w:w="0" w:type="dxa"/>
+        <w:left w:w="108" w:type="dxa"/>
+        <w:bottom w:w="0" w:type="dxa"/>
+        <w:right w:w="108" w:type="dxa"/>
+      </w:tblCellMar>
+    </w:tblPr>
+  </w:style>
+  <w:style w:type="table" w:styleId="MediumList2-Accent5">
+    <w:name w:val="Medium List 2 Accent 5"/>
+    <w:basedOn w:val="TableNormal"/>
+    <w:uiPriority w:val="66"/>
+    <w:rsid w:val="006B2646"/>
+    <w:rPr>
+      <w:rFonts w:asciiTheme="majorHAnsi" w:eastAsiaTheme="majorEastAsia" w:hAnsiTheme="majorHAnsi" w:cstheme="majorBidi"/>
+      <w:color w:val="000000" w:themeColor="text1"/>
+    </w:rPr>
+    <w:tblPr>
+      <w:tblStyleRowBandSize w:val="1"/>
+      <w:tblStyleColBandSize w:val="1"/>
+      <w:tblInd w:w="0" w:type="dxa"/>
+      <w:tblBorders>
+        <w:top w:val="single" w:sz="8" w:space="0" w:color="4BACC6" w:themeColor="accent5"/>
+        <w:left w:val="single" w:sz="8" w:space="0" w:color="4BACC6" w:themeColor="accent5"/>
+        <w:bottom w:val="single" w:sz="8" w:space="0" w:color="4BACC6" w:themeColor="accent5"/>
+        <w:right w:val="single" w:sz="8" w:space="0" w:color="4BACC6" w:themeColor="accent5"/>
+      </w:tblBorders>
+      <w:tblCellMar>
+        <w:top w:w="0" w:type="dxa"/>
+        <w:left w:w="108" w:type="dxa"/>
+        <w:bottom w:w="0" w:type="dxa"/>
+        <w:right w:w="108" w:type="dxa"/>
+      </w:tblCellMar>
+    </w:tblPr>
+    <w:tblStylePr w:type="firstRow">
+      <w:rPr>
+        <w:sz w:val="24"/>
+        <w:szCs w:val="24"/>
+      </w:rPr>
+      <w:tblPr/>
+      <w:tcPr>
+        <w:tcBorders>
+          <w:top w:val="nil"/>
+          <w:left w:val="nil"/>
+          <w:bottom w:val="single" w:sz="24" w:space="0" w:color="4BACC6" w:themeColor="accent5"/>
+          <w:right w:val="nil"/>
+          <w:insideH w:val="nil"/>
+          <w:insideV w:val="nil"/>
+        </w:tcBorders>
+        <w:shd w:val="clear" w:color="auto" w:fill="FFFFFF" w:themeFill="background1"/>
+      </w:tcPr>
+    </w:tblStylePr>
+    <w:tblStylePr w:type="lastRow">
+      <w:tblPr/>
+      <w:tcPr>
+        <w:tcBorders>
+          <w:top w:val="single" w:sz="8" w:space="0" w:color="4BACC6" w:themeColor="accent5"/>
+          <w:left w:val="nil"/>
+          <w:bottom w:val="nil"/>
+          <w:right w:val="nil"/>
+          <w:insideH w:val="nil"/>
+          <w:insideV w:val="nil"/>
+        </w:tcBorders>
+        <w:shd w:val="clear" w:color="auto" w:fill="FFFFFF" w:themeFill="background1"/>
+      </w:tcPr>
+    </w:tblStylePr>
+    <w:tblStylePr w:type="firstCol">
+      <w:tblPr/>
+      <w:tcPr>
+        <w:tcBorders>
+          <w:top w:val="nil"/>
+          <w:left w:val="nil"/>
+          <w:bottom w:val="nil"/>
+          <w:right w:val="single" w:sz="8" w:space="0" w:color="4BACC6" w:themeColor="accent5"/>
+          <w:insideH w:val="nil"/>
+          <w:insideV w:val="nil"/>
+        </w:tcBorders>
+        <w:shd w:val="clear" w:color="auto" w:fill="FFFFFF" w:themeFill="background1"/>
+      </w:tcPr>
+    </w:tblStylePr>
+    <w:tblStylePr w:type="lastCol">
+      <w:tblPr/>
+      <w:tcPr>
+        <w:tcBorders>
+          <w:top w:val="nil"/>
+          <w:left w:val="single" w:sz="8" w:space="0" w:color="4BACC6" w:themeColor="accent5"/>
+          <w:bottom w:val="nil"/>
+          <w:right w:val="nil"/>
+          <w:insideH w:val="nil"/>
+          <w:insideV w:val="nil"/>
+        </w:tcBorders>
+        <w:shd w:val="clear" w:color="auto" w:fill="FFFFFF" w:themeFill="background1"/>
+      </w:tcPr>
+    </w:tblStylePr>
+    <w:tblStylePr w:type="band1Vert">
+      <w:tblPr/>
+      <w:tcPr>
+        <w:tcBorders>
+          <w:left w:val="nil"/>
+          <w:right w:val="nil"/>
+          <w:insideH w:val="nil"/>
+          <w:insideV w:val="nil"/>
+        </w:tcBorders>
+        <w:shd w:val="clear" w:color="auto" w:fill="D2EAF1" w:themeFill="accent5" w:themeFillTint="3F"/>
+      </w:tcPr>
+    </w:tblStylePr>
+    <w:tblStylePr w:type="band1Horz">
+      <w:tblPr/>
+      <w:tcPr>
+        <w:tcBorders>
+          <w:top w:val="nil"/>
+          <w:bottom w:val="nil"/>
+          <w:insideH w:val="nil"/>
+          <w:insideV w:val="nil"/>
+        </w:tcBorders>
+        <w:shd w:val="clear" w:color="auto" w:fill="D2EAF1" w:themeFill="accent5" w:themeFillTint="3F"/>
+      </w:tcPr>
+    </w:tblStylePr>
+    <w:tblStylePr w:type="nwCell">
+      <w:tblPr/>
+      <w:tcPr>
+        <w:shd w:val="clear" w:color="auto" w:fill="FFFFFF" w:themeFill="background1"/>
+      </w:tcPr>
+    </w:tblStylePr>
+    <w:tblStylePr w:type="swCell">
+      <w:tblPr/>
+      <w:tcPr>
+        <w:tcBorders>
+          <w:top w:val="nil"/>
+        </w:tcBorders>
+      </w:tcPr>
+    </w:tblStylePr>
+  </w:style>
 </w:styles>
 </file>
 
@@ -3314,6 +4328,154 @@
     <w:uiPriority w:val="99"/>
     <w:semiHidden/>
     <w:unhideWhenUsed/>
+  </w:style>
+  <w:style w:type="table" w:styleId="TableGrid">
+    <w:name w:val="Table Grid"/>
+    <w:basedOn w:val="TableNormal"/>
+    <w:uiPriority w:val="59"/>
+    <w:rsid w:val="000B7DF2"/>
+    <w:tblPr>
+      <w:tblInd w:w="0" w:type="dxa"/>
+      <w:tblBorders>
+        <w:top w:val="single" w:sz="4" w:space="0" w:color="auto"/>
+        <w:left w:val="single" w:sz="4" w:space="0" w:color="auto"/>
+        <w:bottom w:val="single" w:sz="4" w:space="0" w:color="auto"/>
+        <w:right w:val="single" w:sz="4" w:space="0" w:color="auto"/>
+        <w:insideH w:val="single" w:sz="4" w:space="0" w:color="auto"/>
+        <w:insideV w:val="single" w:sz="4" w:space="0" w:color="auto"/>
+      </w:tblBorders>
+      <w:tblCellMar>
+        <w:top w:w="0" w:type="dxa"/>
+        <w:left w:w="108" w:type="dxa"/>
+        <w:bottom w:w="0" w:type="dxa"/>
+        <w:right w:w="108" w:type="dxa"/>
+      </w:tblCellMar>
+    </w:tblPr>
+  </w:style>
+  <w:style w:type="table" w:styleId="MediumList2-Accent5">
+    <w:name w:val="Medium List 2 Accent 5"/>
+    <w:basedOn w:val="TableNormal"/>
+    <w:uiPriority w:val="66"/>
+    <w:rsid w:val="006B2646"/>
+    <w:rPr>
+      <w:rFonts w:asciiTheme="majorHAnsi" w:eastAsiaTheme="majorEastAsia" w:hAnsiTheme="majorHAnsi" w:cstheme="majorBidi"/>
+      <w:color w:val="000000" w:themeColor="text1"/>
+    </w:rPr>
+    <w:tblPr>
+      <w:tblStyleRowBandSize w:val="1"/>
+      <w:tblStyleColBandSize w:val="1"/>
+      <w:tblInd w:w="0" w:type="dxa"/>
+      <w:tblBorders>
+        <w:top w:val="single" w:sz="8" w:space="0" w:color="4BACC6" w:themeColor="accent5"/>
+        <w:left w:val="single" w:sz="8" w:space="0" w:color="4BACC6" w:themeColor="accent5"/>
+        <w:bottom w:val="single" w:sz="8" w:space="0" w:color="4BACC6" w:themeColor="accent5"/>
+        <w:right w:val="single" w:sz="8" w:space="0" w:color="4BACC6" w:themeColor="accent5"/>
+      </w:tblBorders>
+      <w:tblCellMar>
+        <w:top w:w="0" w:type="dxa"/>
+        <w:left w:w="108" w:type="dxa"/>
+        <w:bottom w:w="0" w:type="dxa"/>
+        <w:right w:w="108" w:type="dxa"/>
+      </w:tblCellMar>
+    </w:tblPr>
+    <w:tblStylePr w:type="firstRow">
+      <w:rPr>
+        <w:sz w:val="24"/>
+        <w:szCs w:val="24"/>
+      </w:rPr>
+      <w:tblPr/>
+      <w:tcPr>
+        <w:tcBorders>
+          <w:top w:val="nil"/>
+          <w:left w:val="nil"/>
+          <w:bottom w:val="single" w:sz="24" w:space="0" w:color="4BACC6" w:themeColor="accent5"/>
+          <w:right w:val="nil"/>
+          <w:insideH w:val="nil"/>
+          <w:insideV w:val="nil"/>
+        </w:tcBorders>
+        <w:shd w:val="clear" w:color="auto" w:fill="FFFFFF" w:themeFill="background1"/>
+      </w:tcPr>
+    </w:tblStylePr>
+    <w:tblStylePr w:type="lastRow">
+      <w:tblPr/>
+      <w:tcPr>
+        <w:tcBorders>
+          <w:top w:val="single" w:sz="8" w:space="0" w:color="4BACC6" w:themeColor="accent5"/>
+          <w:left w:val="nil"/>
+          <w:bottom w:val="nil"/>
+          <w:right w:val="nil"/>
+          <w:insideH w:val="nil"/>
+          <w:insideV w:val="nil"/>
+        </w:tcBorders>
+        <w:shd w:val="clear" w:color="auto" w:fill="FFFFFF" w:themeFill="background1"/>
+      </w:tcPr>
+    </w:tblStylePr>
+    <w:tblStylePr w:type="firstCol">
+      <w:tblPr/>
+      <w:tcPr>
+        <w:tcBorders>
+          <w:top w:val="nil"/>
+          <w:left w:val="nil"/>
+          <w:bottom w:val="nil"/>
+          <w:right w:val="single" w:sz="8" w:space="0" w:color="4BACC6" w:themeColor="accent5"/>
+          <w:insideH w:val="nil"/>
+          <w:insideV w:val="nil"/>
+        </w:tcBorders>
+        <w:shd w:val="clear" w:color="auto" w:fill="FFFFFF" w:themeFill="background1"/>
+      </w:tcPr>
+    </w:tblStylePr>
+    <w:tblStylePr w:type="lastCol">
+      <w:tblPr/>
+      <w:tcPr>
+        <w:tcBorders>
+          <w:top w:val="nil"/>
+          <w:left w:val="single" w:sz="8" w:space="0" w:color="4BACC6" w:themeColor="accent5"/>
+          <w:bottom w:val="nil"/>
+          <w:right w:val="nil"/>
+          <w:insideH w:val="nil"/>
+          <w:insideV w:val="nil"/>
+        </w:tcBorders>
+        <w:shd w:val="clear" w:color="auto" w:fill="FFFFFF" w:themeFill="background1"/>
+      </w:tcPr>
+    </w:tblStylePr>
+    <w:tblStylePr w:type="band1Vert">
+      <w:tblPr/>
+      <w:tcPr>
+        <w:tcBorders>
+          <w:left w:val="nil"/>
+          <w:right w:val="nil"/>
+          <w:insideH w:val="nil"/>
+          <w:insideV w:val="nil"/>
+        </w:tcBorders>
+        <w:shd w:val="clear" w:color="auto" w:fill="D2EAF1" w:themeFill="accent5" w:themeFillTint="3F"/>
+      </w:tcPr>
+    </w:tblStylePr>
+    <w:tblStylePr w:type="band1Horz">
+      <w:tblPr/>
+      <w:tcPr>
+        <w:tcBorders>
+          <w:top w:val="nil"/>
+          <w:bottom w:val="nil"/>
+          <w:insideH w:val="nil"/>
+          <w:insideV w:val="nil"/>
+        </w:tcBorders>
+        <w:shd w:val="clear" w:color="auto" w:fill="D2EAF1" w:themeFill="accent5" w:themeFillTint="3F"/>
+      </w:tcPr>
+    </w:tblStylePr>
+    <w:tblStylePr w:type="nwCell">
+      <w:tblPr/>
+      <w:tcPr>
+        <w:shd w:val="clear" w:color="auto" w:fill="FFFFFF" w:themeFill="background1"/>
+      </w:tcPr>
+    </w:tblStylePr>
+    <w:tblStylePr w:type="swCell">
+      <w:tblPr/>
+      <w:tcPr>
+        <w:tcBorders>
+          <w:top w:val="nil"/>
+        </w:tcBorders>
+      </w:tcPr>
+    </w:tblStylePr>
   </w:style>
 </w:styles>
 </file>
@@ -3636,4 +4798,16 @@
   </a:objectDefaults>
   <a:extraClrSchemeLst/>
 </a:theme>
+</file>
+
+<file path=customXml/item1.xml><?xml version="1.0" encoding="utf-8"?>
+<b:Sources xmlns:b="http://schemas.openxmlformats.org/officeDocument/2006/bibliography" xmlns="http://schemas.openxmlformats.org/officeDocument/2006/bibliography" SelectedStyle="/TURABIAN.XSL" StyleName="Turabian"/>
+</file>
+
+<file path=customXml/itemProps1.xml><?xml version="1.0" encoding="utf-8"?>
+<ds:datastoreItem xmlns:ds="http://schemas.openxmlformats.org/officeDocument/2006/customXml" ds:itemID="{9B25E182-4D09-9B4D-A071-18C1B9C3A23B}">
+  <ds:schemaRefs>
+    <ds:schemaRef ds:uri="http://schemas.openxmlformats.org/officeDocument/2006/bibliography"/>
+  </ds:schemaRefs>
+</ds:datastoreItem>
 </file>
</xml_diff>